<commit_message>
Added online and language to demo
</commit_message>
<xml_diff>
--- a/Presentacion final/Demo.docx
+++ b/Presentacion final/Demo.docx
@@ -1589,6 +1589,128 @@
           <w:lang w:val="en-US"/>
         </w:rPr>
         <w:t>”</w:t>
+      </w:r>
+    </w:p>
+    <w:p>
+      <w:pPr>
+        <w:pStyle w:val="Cuerpo"/>
+        <w:numPr>
+          <w:ilvl w:val="0"/>
+          <w:numId w:val="2"/>
+        </w:numPr>
+        <w:spacing w:line="288" w:lineRule="auto"/>
+        <w:rPr>
+          <w:lang w:val="en-US"/>
+        </w:rPr>
+      </w:pPr>
+      <w:r>
+        <w:rPr>
+          <w:rtl w:val="0"/>
+          <w:lang w:val="en-US"/>
+        </w:rPr>
+        <w:t>Cerrar aplicaci</w:t>
+      </w:r>
+      <w:r>
+        <w:rPr>
+          <w:rtl w:val="0"/>
+          <w:lang w:val="en-US"/>
+        </w:rPr>
+        <w:t>ó</w:t>
+      </w:r>
+      <w:r>
+        <w:rPr>
+          <w:rtl w:val="0"/>
+          <w:lang w:val="en-US"/>
+        </w:rPr>
+        <w:t>n</w:t>
+      </w:r>
+    </w:p>
+    <w:p>
+      <w:pPr>
+        <w:pStyle w:val="Cuerpo"/>
+        <w:numPr>
+          <w:ilvl w:val="0"/>
+          <w:numId w:val="2"/>
+        </w:numPr>
+        <w:spacing w:line="288" w:lineRule="auto"/>
+        <w:rPr>
+          <w:lang w:val="en-US"/>
+        </w:rPr>
+      </w:pPr>
+      <w:r>
+        <w:rPr>
+          <w:rtl w:val="0"/>
+          <w:lang w:val="en-US"/>
+        </w:rPr>
+        <w:t>Abrir la misma aplicaci</w:t>
+      </w:r>
+      <w:r>
+        <w:rPr>
+          <w:rtl w:val="0"/>
+          <w:lang w:val="en-US"/>
+        </w:rPr>
+        <w:t>ó</w:t>
+      </w:r>
+      <w:r>
+        <w:rPr>
+          <w:rtl w:val="0"/>
+          <w:lang w:val="en-US"/>
+        </w:rPr>
+        <w:t>n pero en otra carpeta (una vac</w:t>
+      </w:r>
+      <w:r>
+        <w:rPr>
+          <w:rtl w:val="0"/>
+          <w:lang w:val="en-US"/>
+        </w:rPr>
+        <w:t>í</w:t>
+      </w:r>
+      <w:r>
+        <w:rPr>
+          <w:rtl w:val="0"/>
+          <w:lang w:val="en-US"/>
+        </w:rPr>
+        <w:t>a) para simular lo online (o en otro computador)</w:t>
+      </w:r>
+    </w:p>
+    <w:p>
+      <w:pPr>
+        <w:pStyle w:val="Cuerpo"/>
+        <w:numPr>
+          <w:ilvl w:val="0"/>
+          <w:numId w:val="2"/>
+        </w:numPr>
+        <w:spacing w:line="288" w:lineRule="auto"/>
+        <w:rPr>
+          <w:lang w:val="en-US"/>
+        </w:rPr>
+      </w:pPr>
+      <w:r>
+        <w:rPr>
+          <w:rtl w:val="0"/>
+          <w:lang w:val="en-US"/>
+        </w:rPr>
+        <w:t>Mostrar que esta el alumno creado con los cursos que tomo y las notas que tiene</w:t>
+      </w:r>
+    </w:p>
+    <w:p>
+      <w:pPr>
+        <w:pStyle w:val="Cuerpo"/>
+        <w:numPr>
+          <w:ilvl w:val="0"/>
+          <w:numId w:val="2"/>
+        </w:numPr>
+        <w:spacing w:line="288" w:lineRule="auto"/>
+        <w:rPr>
+          <w:lang w:val="en-US"/>
+        </w:rPr>
+      </w:pPr>
+      <w:r>
+        <w:rPr>
+          <w:rtl w:val="0"/>
+          <w:lang w:val="en-US"/>
+        </w:rPr>
+        <w:t>Cambiar lenguaje del programa</w:t>
       </w:r>
     </w:p>
     <w:sectPr>

</xml_diff>

<commit_message>
Last mod to demo plan
</commit_message>
<xml_diff>
--- a/Presentacion final/Demo.docx
+++ b/Presentacion final/Demo.docx
@@ -539,15 +539,23 @@
         <w:pStyle w:val="Cuerpo"/>
         <w:numPr>
           <w:ilvl w:val="0"/>
-          <w:numId w:val="2"/>
-        </w:numPr>
-        <w:spacing w:line="288" w:lineRule="auto"/>
-        <w:rPr>
-          <w:lang w:val="en-US"/>
-        </w:rPr>
-      </w:pPr>
-      <w:r>
-        <w:rPr>
+          <w:numId w:val="3"/>
+        </w:numPr>
+        <w:spacing w:line="288" w:lineRule="auto"/>
+        <w:rPr>
+          <w:i w:val="1"/>
+          <w:iCs w:val="1"/>
+          <w:strike w:val="1"/>
+          <w:dstrike w:val="0"/>
+          <w:lang w:val="en-US"/>
+        </w:rPr>
+      </w:pPr>
+      <w:r>
+        <w:rPr>
+          <w:i w:val="1"/>
+          <w:iCs w:val="1"/>
+          <w:strike w:val="1"/>
+          <w:dstrike w:val="0"/>
           <w:rtl w:val="0"/>
           <w:lang w:val="en-US"/>
         </w:rPr>
@@ -555,6 +563,10 @@
       </w:r>
       <w:r>
         <w:rPr>
+          <w:i w:val="1"/>
+          <w:iCs w:val="1"/>
+          <w:strike w:val="1"/>
+          <w:dstrike w:val="0"/>
           <w:rtl w:val="0"/>
           <w:lang w:val="en-US"/>
         </w:rPr>
@@ -562,6 +574,10 @@
       </w:r>
       <w:r>
         <w:rPr>
+          <w:i w:val="1"/>
+          <w:iCs w:val="1"/>
+          <w:strike w:val="1"/>
+          <w:dstrike w:val="0"/>
           <w:rtl w:val="0"/>
           <w:lang w:val="en-US"/>
         </w:rPr>
@@ -569,6 +585,10 @@
       </w:r>
       <w:r>
         <w:rPr>
+          <w:i w:val="1"/>
+          <w:iCs w:val="1"/>
+          <w:strike w:val="1"/>
+          <w:dstrike w:val="0"/>
           <w:rtl w:val="0"/>
           <w:lang w:val="en-US"/>
         </w:rPr>
@@ -580,15 +600,23 @@
         <w:pStyle w:val="Cuerpo"/>
         <w:numPr>
           <w:ilvl w:val="1"/>
-          <w:numId w:val="2"/>
-        </w:numPr>
-        <w:spacing w:line="288" w:lineRule="auto"/>
-        <w:rPr>
-          <w:lang w:val="en-US"/>
-        </w:rPr>
-      </w:pPr>
-      <w:r>
-        <w:rPr>
+          <w:numId w:val="3"/>
+        </w:numPr>
+        <w:spacing w:line="288" w:lineRule="auto"/>
+        <w:rPr>
+          <w:i w:val="1"/>
+          <w:iCs w:val="1"/>
+          <w:strike w:val="1"/>
+          <w:dstrike w:val="0"/>
+          <w:lang w:val="en-US"/>
+        </w:rPr>
+      </w:pPr>
+      <w:r>
+        <w:rPr>
+          <w:i w:val="1"/>
+          <w:iCs w:val="1"/>
+          <w:strike w:val="1"/>
+          <w:dstrike w:val="0"/>
           <w:rtl w:val="0"/>
           <w:lang w:val="en-US"/>
         </w:rPr>
@@ -596,6 +624,10 @@
       </w:r>
       <w:r>
         <w:rPr>
+          <w:i w:val="1"/>
+          <w:iCs w:val="1"/>
+          <w:strike w:val="1"/>
+          <w:dstrike w:val="0"/>
           <w:rtl w:val="0"/>
         </w:rPr>
         <w:t>18537974-4</w:t>
@@ -1989,6 +2021,279 @@
   </w:num>
   <w:num w:numId="2">
     <w:abstractNumId w:val="0"/>
+  </w:num>
+  <w:num w:numId="3">
+    <w:abstractNumId w:val="0"/>
+    <w:lvlOverride w:ilvl="0">
+      <w:lvl w:ilvl="0">
+        <w:start w:val="1"/>
+        <w:numFmt w:val="decimal"/>
+        <w:suff w:val="tab"/>
+        <w:lvlText w:val="%1."/>
+        <w:lvlJc w:val="left"/>
+        <w:pPr>
+          <w:ind w:left="360" w:hanging="360"/>
+        </w:pPr>
+        <w:rPr>
+          <w:rFonts w:hAnsi="Arial Unicode MS"/>
+          <w:i w:val="1"/>
+          <w:iCs w:val="1"/>
+          <w:caps w:val="0"/>
+          <w:smallCaps w:val="0"/>
+          <w:strike w:val="0"/>
+          <w:dstrike w:val="0"/>
+          <w:outline w:val="0"/>
+          <w:emboss w:val="0"/>
+          <w:imprint w:val="0"/>
+          <w:spacing w:val="0"/>
+          <w:w w:val="100"/>
+          <w:kern w:val="0"/>
+          <w:position w:val="0"/>
+          <w:highlight w:val="none"/>
+          <w:vertAlign w:val="baseline"/>
+        </w:rPr>
+      </w:lvl>
+    </w:lvlOverride>
+    <w:lvlOverride w:ilvl="1">
+      <w:lvl w:ilvl="1">
+        <w:start w:val="1"/>
+        <w:numFmt w:val="decimal"/>
+        <w:suff w:val="tab"/>
+        <w:lvlText w:val="%2."/>
+        <w:lvlJc w:val="left"/>
+        <w:pPr>
+          <w:ind w:left="720" w:hanging="360"/>
+        </w:pPr>
+        <w:rPr>
+          <w:rFonts w:hAnsi="Arial Unicode MS"/>
+          <w:i w:val="1"/>
+          <w:iCs w:val="1"/>
+          <w:caps w:val="0"/>
+          <w:smallCaps w:val="0"/>
+          <w:strike w:val="0"/>
+          <w:dstrike w:val="0"/>
+          <w:outline w:val="0"/>
+          <w:emboss w:val="0"/>
+          <w:imprint w:val="0"/>
+          <w:spacing w:val="0"/>
+          <w:w w:val="100"/>
+          <w:kern w:val="0"/>
+          <w:position w:val="0"/>
+          <w:highlight w:val="none"/>
+          <w:vertAlign w:val="baseline"/>
+        </w:rPr>
+      </w:lvl>
+    </w:lvlOverride>
+    <w:lvlOverride w:ilvl="2">
+      <w:lvl w:ilvl="2">
+        <w:start w:val="1"/>
+        <w:numFmt w:val="decimal"/>
+        <w:suff w:val="tab"/>
+        <w:lvlText w:val="%3."/>
+        <w:lvlJc w:val="left"/>
+        <w:pPr>
+          <w:ind w:left="1080" w:hanging="360"/>
+        </w:pPr>
+        <w:rPr>
+          <w:rFonts w:hAnsi="Arial Unicode MS"/>
+          <w:i w:val="1"/>
+          <w:iCs w:val="1"/>
+          <w:caps w:val="0"/>
+          <w:smallCaps w:val="0"/>
+          <w:strike w:val="0"/>
+          <w:dstrike w:val="0"/>
+          <w:outline w:val="0"/>
+          <w:emboss w:val="0"/>
+          <w:imprint w:val="0"/>
+          <w:spacing w:val="0"/>
+          <w:w w:val="100"/>
+          <w:kern w:val="0"/>
+          <w:position w:val="0"/>
+          <w:highlight w:val="none"/>
+          <w:vertAlign w:val="baseline"/>
+        </w:rPr>
+      </w:lvl>
+    </w:lvlOverride>
+    <w:lvlOverride w:ilvl="3">
+      <w:lvl w:ilvl="3">
+        <w:start w:val="1"/>
+        <w:numFmt w:val="decimal"/>
+        <w:suff w:val="tab"/>
+        <w:lvlText w:val="%4."/>
+        <w:lvlJc w:val="left"/>
+        <w:pPr>
+          <w:ind w:left="1440" w:hanging="360"/>
+        </w:pPr>
+        <w:rPr>
+          <w:rFonts w:hAnsi="Arial Unicode MS"/>
+          <w:i w:val="1"/>
+          <w:iCs w:val="1"/>
+          <w:caps w:val="0"/>
+          <w:smallCaps w:val="0"/>
+          <w:strike w:val="0"/>
+          <w:dstrike w:val="0"/>
+          <w:outline w:val="0"/>
+          <w:emboss w:val="0"/>
+          <w:imprint w:val="0"/>
+          <w:spacing w:val="0"/>
+          <w:w w:val="100"/>
+          <w:kern w:val="0"/>
+          <w:position w:val="0"/>
+          <w:highlight w:val="none"/>
+          <w:vertAlign w:val="baseline"/>
+        </w:rPr>
+      </w:lvl>
+    </w:lvlOverride>
+    <w:lvlOverride w:ilvl="4">
+      <w:lvl w:ilvl="4">
+        <w:start w:val="1"/>
+        <w:numFmt w:val="decimal"/>
+        <w:suff w:val="tab"/>
+        <w:lvlText w:val="%5."/>
+        <w:lvlJc w:val="left"/>
+        <w:pPr>
+          <w:ind w:left="1800" w:hanging="360"/>
+        </w:pPr>
+        <w:rPr>
+          <w:rFonts w:hAnsi="Arial Unicode MS"/>
+          <w:i w:val="1"/>
+          <w:iCs w:val="1"/>
+          <w:caps w:val="0"/>
+          <w:smallCaps w:val="0"/>
+          <w:strike w:val="0"/>
+          <w:dstrike w:val="0"/>
+          <w:outline w:val="0"/>
+          <w:emboss w:val="0"/>
+          <w:imprint w:val="0"/>
+          <w:spacing w:val="0"/>
+          <w:w w:val="100"/>
+          <w:kern w:val="0"/>
+          <w:position w:val="0"/>
+          <w:highlight w:val="none"/>
+          <w:vertAlign w:val="baseline"/>
+        </w:rPr>
+      </w:lvl>
+    </w:lvlOverride>
+    <w:lvlOverride w:ilvl="5">
+      <w:lvl w:ilvl="5">
+        <w:start w:val="1"/>
+        <w:numFmt w:val="decimal"/>
+        <w:suff w:val="tab"/>
+        <w:lvlText w:val="%6."/>
+        <w:lvlJc w:val="left"/>
+        <w:pPr>
+          <w:ind w:left="2160" w:hanging="360"/>
+        </w:pPr>
+        <w:rPr>
+          <w:rFonts w:hAnsi="Arial Unicode MS"/>
+          <w:i w:val="1"/>
+          <w:iCs w:val="1"/>
+          <w:caps w:val="0"/>
+          <w:smallCaps w:val="0"/>
+          <w:strike w:val="0"/>
+          <w:dstrike w:val="0"/>
+          <w:outline w:val="0"/>
+          <w:emboss w:val="0"/>
+          <w:imprint w:val="0"/>
+          <w:spacing w:val="0"/>
+          <w:w w:val="100"/>
+          <w:kern w:val="0"/>
+          <w:position w:val="0"/>
+          <w:highlight w:val="none"/>
+          <w:vertAlign w:val="baseline"/>
+        </w:rPr>
+      </w:lvl>
+    </w:lvlOverride>
+    <w:lvlOverride w:ilvl="6">
+      <w:lvl w:ilvl="6">
+        <w:start w:val="1"/>
+        <w:numFmt w:val="decimal"/>
+        <w:suff w:val="tab"/>
+        <w:lvlText w:val="%7."/>
+        <w:lvlJc w:val="left"/>
+        <w:pPr>
+          <w:ind w:left="2520" w:hanging="360"/>
+        </w:pPr>
+        <w:rPr>
+          <w:rFonts w:hAnsi="Arial Unicode MS"/>
+          <w:i w:val="1"/>
+          <w:iCs w:val="1"/>
+          <w:caps w:val="0"/>
+          <w:smallCaps w:val="0"/>
+          <w:strike w:val="0"/>
+          <w:dstrike w:val="0"/>
+          <w:outline w:val="0"/>
+          <w:emboss w:val="0"/>
+          <w:imprint w:val="0"/>
+          <w:spacing w:val="0"/>
+          <w:w w:val="100"/>
+          <w:kern w:val="0"/>
+          <w:position w:val="0"/>
+          <w:highlight w:val="none"/>
+          <w:vertAlign w:val="baseline"/>
+        </w:rPr>
+      </w:lvl>
+    </w:lvlOverride>
+    <w:lvlOverride w:ilvl="7">
+      <w:lvl w:ilvl="7">
+        <w:start w:val="1"/>
+        <w:numFmt w:val="decimal"/>
+        <w:suff w:val="tab"/>
+        <w:lvlText w:val="%8."/>
+        <w:lvlJc w:val="left"/>
+        <w:pPr>
+          <w:ind w:left="2880" w:hanging="360"/>
+        </w:pPr>
+        <w:rPr>
+          <w:rFonts w:hAnsi="Arial Unicode MS"/>
+          <w:i w:val="1"/>
+          <w:iCs w:val="1"/>
+          <w:caps w:val="0"/>
+          <w:smallCaps w:val="0"/>
+          <w:strike w:val="0"/>
+          <w:dstrike w:val="0"/>
+          <w:outline w:val="0"/>
+          <w:emboss w:val="0"/>
+          <w:imprint w:val="0"/>
+          <w:spacing w:val="0"/>
+          <w:w w:val="100"/>
+          <w:kern w:val="0"/>
+          <w:position w:val="0"/>
+          <w:highlight w:val="none"/>
+          <w:vertAlign w:val="baseline"/>
+        </w:rPr>
+      </w:lvl>
+    </w:lvlOverride>
+    <w:lvlOverride w:ilvl="8">
+      <w:lvl w:ilvl="8">
+        <w:start w:val="1"/>
+        <w:numFmt w:val="decimal"/>
+        <w:suff w:val="tab"/>
+        <w:lvlText w:val="%9."/>
+        <w:lvlJc w:val="left"/>
+        <w:pPr>
+          <w:ind w:left="3240" w:hanging="360"/>
+        </w:pPr>
+        <w:rPr>
+          <w:rFonts w:hAnsi="Arial Unicode MS"/>
+          <w:i w:val="1"/>
+          <w:iCs w:val="1"/>
+          <w:caps w:val="0"/>
+          <w:smallCaps w:val="0"/>
+          <w:strike w:val="0"/>
+          <w:dstrike w:val="0"/>
+          <w:outline w:val="0"/>
+          <w:emboss w:val="0"/>
+          <w:imprint w:val="0"/>
+          <w:spacing w:val="0"/>
+          <w:w w:val="100"/>
+          <w:kern w:val="0"/>
+          <w:position w:val="0"/>
+          <w:highlight w:val="none"/>
+          <w:vertAlign w:val="baseline"/>
+        </w:rPr>
+      </w:lvl>
+    </w:lvlOverride>
   </w:num>
 </w:numbering>
 </file>

</xml_diff>